<commit_message>
aj cv long et correc icone pbi
</commit_message>
<xml_diff>
--- a/CV PRG202601TLDataLeadEngineer.docx
+++ b/CV PRG202601TLDataLeadEngineer.docx
@@ -211,15 +211,7 @@
       </w:pPr>
       <w:r>
         <w:rPr/>
-        <w:t xml:space="preserve">PRG est Tech Lead avec </w:t>
-      </w:r>
-      <w:r>
-        <w:rPr/>
-        <w:t xml:space="preserve">20 ans </w:t>
-      </w:r>
-      <w:r>
-        <w:rPr/>
-        <w:t>d’expérience, dont 9 années spécialisé dans l’analyse de données, la visualisation, la gouvernance applicative et la transformation data, notamment au sein de Saint Gobain (Tech Lead Data/BI – près de 4 ans CDI), Autodistribution, Crédit Agricole, FNAC, Société Générale, en environnement international.</w:t>
+        <w:t>PRG est Tech Lead avec 20 ans d’expérience, dont 9 années spécialisé dans l’analyse de données, la visualisation, la gouvernance applicative et la transformation data, notamment au sein de Saint Gobain (Tech Lead Data/BI – près de 4 ans CDI), Autodistribution, Crédit Agricole, FNAC, Société Générale, en environnement international.</w:t>
       </w:r>
     </w:p>
     <w:p>
@@ -321,7 +313,11 @@
       </w:r>
       <w:r>
         <w:rPr/>
-        <w:t xml:space="preserve"> : Maîtrise des outils Snowflake, DBT, SQL avancé, Python, et des méthodologies de transformation data (ingestion, modélisation, exposition). </w:t>
+        <w:t xml:space="preserve"> : Maîtrise des outils Snowflake, DBT, SQL avancé, Python, et des méthodologies de transformation data (ingestion, modélisation, exposition) </w:t>
+      </w:r>
+      <w:r>
+        <w:rPr/>
+        <w:t>et de Machine Learning (Dataiku)</w:t>
       </w:r>
     </w:p>
     <w:p>
@@ -601,7 +597,40 @@
       </w:pPr>
       <w:r>
         <w:rPr/>
-        <w:t xml:space="preserve">Conception et lecture de pipelines data (ingestion via des appels Rest API, mise en place d’une architecture médaillon, exposition de la base gold au décisionnel). </w:t>
+        <w:t xml:space="preserve">Conception et lecture de </w:t>
+      </w:r>
+      <w:r>
+        <w:rPr>
+          <w:b/>
+          <w:bCs/>
+        </w:rPr>
+        <w:t>pipelines data</w:t>
+      </w:r>
+      <w:r>
+        <w:rPr/>
+        <w:t xml:space="preserve"> (ingestion via des appels </w:t>
+      </w:r>
+      <w:r>
+        <w:rPr>
+          <w:b/>
+          <w:bCs/>
+        </w:rPr>
+        <w:t>Rest API</w:t>
+      </w:r>
+      <w:r>
+        <w:rPr/>
+        <w:t xml:space="preserve">, mise en place d’une </w:t>
+      </w:r>
+      <w:r>
+        <w:rPr>
+          <w:b/>
+          <w:bCs/>
+        </w:rPr>
+        <w:t>architecture médaillon</w:t>
+      </w:r>
+      <w:r>
+        <w:rPr/>
+        <w:t xml:space="preserve">, exposition de la base gold au décisionnel). </w:t>
       </w:r>
     </w:p>
     <w:p>
@@ -620,8 +649,22 @@
         <w:rPr/>
       </w:pPr>
       <w:r>
+        <w:rPr>
+          <w:b/>
+          <w:bCs/>
+        </w:rPr>
+        <w:t>Machine Learning</w:t>
+      </w:r>
+      <w:r>
         <w:rPr/>
-        <w:t>Modélisation de données (transactionnelle et analytique) et compréhension des enjeux de cohérence inter-systèmes.</w:t>
+        <w:t xml:space="preserve"> : préparation imputation, optimisations des données, entrainement et scoring d’indicateurs sur </w:t>
+      </w:r>
+      <w:r>
+        <w:rPr>
+          <w:b/>
+          <w:bCs/>
+        </w:rPr>
+        <w:t>Dataiku</w:t>
       </w:r>
     </w:p>
     <w:p>
@@ -641,6 +684,26 @@
       </w:pPr>
       <w:r>
         <w:rPr/>
+        <w:t>Modélisation de données (transactionnelle et analytique) et compréhension des enjeux de cohérence inter-systèmes.</w:t>
+      </w:r>
+    </w:p>
+    <w:p>
+      <w:pPr>
+        <w:pStyle w:val="BodyText"/>
+        <w:numPr>
+          <w:ilvl w:val="0"/>
+          <w:numId w:val="3"/>
+        </w:numPr>
+        <w:tabs>
+          <w:tab w:val="clear" w:pos="720"/>
+          <w:tab w:val="left" w:pos="0" w:leader="none"/>
+        </w:tabs>
+        <w:spacing w:before="55" w:after="0"/>
+        <w:ind w:hanging="283" w:start="709" w:end="1134"/>
+        <w:rPr/>
+      </w:pPr>
+      <w:r>
+        <w:rPr/>
         <w:t xml:space="preserve">Maîtrise des outils et langages : </w:t>
       </w:r>
       <w:r>
@@ -790,7 +853,62 @@
       </w:pPr>
       <w:r>
         <w:rPr/>
-        <w:t xml:space="preserve">Gestion de versions (Git), documentation technique (Confluence et linéage DBT), suivi des incidents (Jira, ServiceNow). </w:t>
+        <w:t>Gestion de versions (</w:t>
+      </w:r>
+      <w:r>
+        <w:rPr>
+          <w:b/>
+          <w:bCs/>
+        </w:rPr>
+        <w:t>Git</w:t>
+      </w:r>
+      <w:r>
+        <w:rPr/>
+        <w:t>), documentation technique (</w:t>
+      </w:r>
+      <w:r>
+        <w:rPr>
+          <w:b/>
+          <w:bCs/>
+        </w:rPr>
+        <w:t>Confluence</w:t>
+      </w:r>
+      <w:r>
+        <w:rPr/>
+        <w:t xml:space="preserve"> et </w:t>
+      </w:r>
+      <w:r>
+        <w:rPr>
+          <w:b/>
+          <w:bCs/>
+        </w:rPr>
+        <w:t>linéage DBT</w:t>
+      </w:r>
+      <w:r>
+        <w:rPr/>
+        <w:t>), suivi des incidents (</w:t>
+      </w:r>
+      <w:r>
+        <w:rPr>
+          <w:b/>
+          <w:bCs/>
+        </w:rPr>
+        <w:t>Jira</w:t>
+      </w:r>
+      <w:r>
+        <w:rPr/>
+        <w:t xml:space="preserve">, </w:t>
+      </w:r>
+      <w:r>
+        <w:rPr>
+          <w:b/>
+          <w:bCs/>
+        </w:rPr>
+        <w:t>ServiceNow</w:t>
+      </w:r>
+      <w:r>
+        <w:rPr/>
+        <w:t xml:space="preserve">). </w:t>
       </w:r>
     </w:p>
     <w:p>
@@ -810,7 +928,25 @@
       </w:pPr>
       <w:r>
         <w:rPr/>
-        <w:t>Documentation et validations des tests – CI/CD géré via DBT</w:t>
+        <w:t xml:space="preserve">Documentation et validations des tests – </w:t>
+      </w:r>
+      <w:r>
+        <w:rPr>
+          <w:b/>
+          <w:bCs/>
+        </w:rPr>
+        <w:t>CI/CD</w:t>
+      </w:r>
+      <w:r>
+        <w:rPr/>
+        <w:t xml:space="preserve"> géré via </w:t>
+      </w:r>
+      <w:r>
+        <w:rPr>
+          <w:b/>
+          <w:bCs/>
+        </w:rPr>
+        <w:t>DBT</w:t>
       </w:r>
     </w:p>
     <w:p>
@@ -828,8 +964,40 @@
         <w:rPr/>
       </w:pPr>
       <w:r>
+        <w:rPr>
+          <w:b/>
+          <w:bCs/>
+        </w:rPr>
+        <w:t>Incident Management </w:t>
+      </w:r>
+      <w:r>
         <w:rPr/>
-        <w:t>Incident Management : qualification des incidents (bugs, Problème connu, mauvaise conception). solution palliative instantanée ou très court terme, solutions curatives / résolution dettes techniques via des Problem / Change Advisory Boad, communication régulière aux métiers et à la SI, post mortem et documentation.</w:t>
+        <w:t xml:space="preserve">: qualification des incidents (bugs, Problème connu, mauvaise conception). solution palliative instantanée ou très court terme, solutions curatives / résolution dettes techniques via des Problem / </w:t>
+      </w:r>
+      <w:r>
+        <w:rPr>
+          <w:b/>
+          <w:bCs/>
+        </w:rPr>
+        <w:t>Change Advisory Boa</w:t>
+      </w:r>
+      <w:r>
+        <w:rPr>
+          <w:b/>
+          <w:bCs/>
+        </w:rPr>
+        <w:t>r</w:t>
+      </w:r>
+      <w:r>
+        <w:rPr>
+          <w:b/>
+          <w:bCs/>
+        </w:rPr>
+        <w:t>d</w:t>
+      </w:r>
+      <w:r>
+        <w:rPr/>
+        <w:t>, communication régulière aux métiers et à la SI, post mortem et documentation.</w:t>
       </w:r>
     </w:p>
     <w:p>
@@ -848,7 +1016,18 @@
       </w:pPr>
       <w:r>
         <w:rPr/>
-        <w:t>Monitoring technique : Analyse de logs (avec Elastic Search), seuil d’alerte et prévention d’incidents techniques (perfs ou bugs applicatifs)</w:t>
+        <w:t xml:space="preserve">Monitoring technique : Analyse de logs (avec </w:t>
+      </w:r>
+      <w:r>
+        <w:rPr>
+          <w:b/>
+          <w:bCs/>
+        </w:rPr>
+        <w:t>Elastic Search</w:t>
+      </w:r>
+      <w:r>
+        <w:rPr/>
+        <w:t>), seuil d’alerte et prévention d’incidents techniques (perfs ou bugs applicatifs)</w:t>
       </w:r>
     </w:p>
     <w:p>
@@ -901,8 +1080,15 @@
         <w:rPr/>
       </w:pPr>
       <w:r>
+        <w:rPr>
+          <w:b/>
+          <w:bCs/>
+        </w:rPr>
+        <w:t xml:space="preserve">Leadership de médiation </w:t>
+      </w:r>
+      <w:r>
         <w:rPr/>
-        <w:t>Leadership de médiation et persuasion sur des résultats démontrables.</w:t>
+        <w:t>et persuasion sur des résultats démontrables.</w:t>
       </w:r>
     </w:p>
     <w:p>
@@ -921,8 +1107,15 @@
         <w:rPr/>
       </w:pPr>
       <w:r>
+        <w:rPr>
+          <w:b/>
+          <w:bCs/>
+        </w:rPr>
+        <w:t xml:space="preserve">Vulgarisation technique </w:t>
+      </w:r>
+      <w:r>
         <w:rPr/>
-        <w:t xml:space="preserve">Vulgarisation technique et communication claire avec les parties prenantes. </w:t>
+        <w:t xml:space="preserve">et communication claire avec les parties prenantes. </w:t>
       </w:r>
     </w:p>
     <w:p>
@@ -956,8 +1149,26 @@
         <w:rPr/>
       </w:pPr>
       <w:r>
+        <w:rPr>
+          <w:b/>
+          <w:bCs/>
+        </w:rPr>
+        <w:t>Esprit de synthèse</w:t>
+      </w:r>
+      <w:r>
         <w:rPr/>
-        <w:t>Esprit de synthèse, priorisation dans l’incertitude et gestion des phases critiques (cutover, hypercare).</w:t>
+        <w:t>, priorisation dans l’incertitude et gestion des phases critiques (</w:t>
+      </w:r>
+      <w:r>
+        <w:rPr>
+          <w:b/>
+          <w:bCs/>
+        </w:rPr>
+        <w:t>cutover, hypercare</w:t>
+      </w:r>
+      <w:r>
+        <w:rPr/>
+        <w:t>).</w:t>
       </w:r>
       <w:r>
         <w:rPr>
@@ -1213,20 +1424,6 @@
             <w:r>
               <w:rPr>
                 <w:rFonts w:ascii="Arial" w:hAnsi="Arial"/>
-                <w:b/>
-                <w:color w:val="005091"/>
-                <w:spacing w:val="-2"/>
-                <w:kern w:val="0"/>
-                <w:position w:val="-5"/>
-                <w:sz w:val="28"/>
-                <w:szCs w:val="28"/>
-                <w:lang w:eastAsia="en-US" w:bidi="ar-SA"/>
-              </w:rPr>
-              <w:br/>
-            </w:r>
-            <w:r>
-              <w:rPr>
-                <w:rFonts w:ascii="Arial" w:hAnsi="Arial"/>
                 <w:color w:val="005091"/>
                 <w:spacing w:val="-2"/>
                 <w:kern w:val="0"/>
@@ -1235,7 +1432,7 @@
                 <w:szCs w:val="22"/>
                 <w:lang w:eastAsia="en-US" w:bidi="ar-SA"/>
               </w:rPr>
-              <w:t>Certification Data Analysis FullStack    Jedha – 08/2025 - 12/2025</w:t>
+              <w:t>Data Analysis FullStack    Jedha – 08/2025 - 12/2025</w:t>
             </w:r>
           </w:p>
         </w:tc>
@@ -6887,7 +7084,7 @@
                       <w:txbxContent>
                         <w:p>
                           <w:pPr>
-                            <w:pStyle w:val="FrameContentsuser"/>
+                            <w:pStyle w:val="FrameContents"/>
                             <w:spacing w:lineRule="exact" w:line="264"/>
                             <w:ind w:start="20"/>
                             <w:rPr>
@@ -6923,7 +7120,7 @@
                 <w:txbxContent>
                   <w:p>
                     <w:pPr>
-                      <w:pStyle w:val="FrameContentsuser"/>
+                      <w:pStyle w:val="FrameContents"/>
                       <w:spacing w:lineRule="exact" w:line="264"/>
                       <w:ind w:start="20"/>
                       <w:rPr>
@@ -7007,7 +7204,7 @@
                       <w:txbxContent>
                         <w:p>
                           <w:pPr>
-                            <w:pStyle w:val="FrameContentsuser"/>
+                            <w:pStyle w:val="FrameContents"/>
                             <w:spacing w:lineRule="exact" w:line="264"/>
                             <w:ind w:start="20"/>
                             <w:rPr>
@@ -7043,7 +7240,7 @@
                 <w:txbxContent>
                   <w:p>
                     <w:pPr>
-                      <w:pStyle w:val="FrameContentsuser"/>
+                      <w:pStyle w:val="FrameContents"/>
                       <w:spacing w:lineRule="exact" w:line="264"/>
                       <w:ind w:start="20"/>
                       <w:rPr>
@@ -7127,9 +7324,9 @@
                         <a:avLst/>
                         <a:gdLst>
                           <a:gd name="textAreaLeft" fmla="*/ 0 w 3129120"/>
-                          <a:gd name="textAreaRight" fmla="*/ 3132360 w 3129120"/>
+                          <a:gd name="textAreaRight" fmla="*/ 3132720 w 3129120"/>
                           <a:gd name="textAreaTop" fmla="*/ 0 h 720"/>
-                          <a:gd name="textAreaBottom" fmla="*/ 22680 h 720"/>
+                          <a:gd name="textAreaBottom" fmla="*/ 33840 h 720"/>
                         </a:gdLst>
                         <a:ahLst/>
                         <a:cxnLst/>
@@ -7212,7 +7409,7 @@
                       <w:txbxContent>
                         <w:p>
                           <w:pPr>
-                            <w:pStyle w:val="FrameContents"/>
+                            <w:pStyle w:val="FrameContentsuser"/>
                             <w:spacing w:before="14" w:after="0"/>
                             <w:ind w:start="20"/>
                             <w:rPr>
@@ -7251,7 +7448,7 @@
                 <w:txbxContent>
                   <w:p>
                     <w:pPr>
-                      <w:pStyle w:val="FrameContents"/>
+                      <w:pStyle w:val="FrameContentsuser"/>
                       <w:spacing w:before="14" w:after="0"/>
                       <w:ind w:start="20"/>
                       <w:rPr>
@@ -7319,7 +7516,7 @@
                       <w:txbxContent>
                         <w:p>
                           <w:pPr>
-                            <w:pStyle w:val="FrameContents"/>
+                            <w:pStyle w:val="FrameContentsuser"/>
                             <w:spacing w:before="14" w:after="0"/>
                             <w:ind w:start="20"/>
                             <w:rPr>
@@ -7363,7 +7560,7 @@
                 <w:txbxContent>
                   <w:p>
                     <w:pPr>
-                      <w:pStyle w:val="FrameContents"/>
+                      <w:pStyle w:val="FrameContentsuser"/>
                       <w:spacing w:before="14" w:after="0"/>
                       <w:ind w:start="20"/>
                       <w:rPr>
@@ -7436,7 +7633,7 @@
                       <w:txbxContent>
                         <w:p>
                           <w:pPr>
-                            <w:pStyle w:val="FrameContents"/>
+                            <w:pStyle w:val="FrameContentsuser"/>
                             <w:spacing w:before="14" w:after="0"/>
                             <w:ind w:start="20"/>
                             <w:rPr>
@@ -7585,7 +7782,7 @@
                 <w:txbxContent>
                   <w:p>
                     <w:pPr>
-                      <w:pStyle w:val="FrameContents"/>
+                      <w:pStyle w:val="FrameContentsuser"/>
                       <w:spacing w:before="14" w:after="0"/>
                       <w:ind w:start="20"/>
                       <w:rPr>
@@ -7763,7 +7960,7 @@
                       <w:txbxContent>
                         <w:p>
                           <w:pPr>
-                            <w:pStyle w:val="FrameContents"/>
+                            <w:pStyle w:val="FrameContentsuser"/>
                             <w:spacing w:before="14" w:after="0"/>
                             <w:ind w:start="20"/>
                             <w:rPr>
@@ -7799,7 +7996,7 @@
                 <w:txbxContent>
                   <w:p>
                     <w:pPr>
-                      <w:pStyle w:val="FrameContents"/>
+                      <w:pStyle w:val="FrameContentsuser"/>
                       <w:spacing w:before="14" w:after="0"/>
                       <w:ind w:start="20"/>
                       <w:rPr>
@@ -7869,9 +8066,9 @@
                         <a:avLst/>
                         <a:gdLst>
                           <a:gd name="textAreaLeft" fmla="*/ 0 w 3129120"/>
-                          <a:gd name="textAreaRight" fmla="*/ 3132360 w 3129120"/>
+                          <a:gd name="textAreaRight" fmla="*/ 3132720 w 3129120"/>
                           <a:gd name="textAreaTop" fmla="*/ 0 h 720"/>
-                          <a:gd name="textAreaBottom" fmla="*/ 22680 h 720"/>
+                          <a:gd name="textAreaBottom" fmla="*/ 33840 h 720"/>
                         </a:gdLst>
                         <a:ahLst/>
                         <a:cxnLst/>
@@ -7954,7 +8151,7 @@
                       <w:txbxContent>
                         <w:p>
                           <w:pPr>
-                            <w:pStyle w:val="FrameContents"/>
+                            <w:pStyle w:val="FrameContentsuser"/>
                             <w:spacing w:before="14" w:after="0"/>
                             <w:ind w:start="20"/>
                             <w:rPr>
@@ -7993,7 +8190,7 @@
                 <w:txbxContent>
                   <w:p>
                     <w:pPr>
-                      <w:pStyle w:val="FrameContents"/>
+                      <w:pStyle w:val="FrameContentsuser"/>
                       <w:spacing w:before="14" w:after="0"/>
                       <w:ind w:start="20"/>
                       <w:rPr>
@@ -8061,7 +8258,7 @@
                       <w:txbxContent>
                         <w:p>
                           <w:pPr>
-                            <w:pStyle w:val="FrameContents"/>
+                            <w:pStyle w:val="FrameContentsuser"/>
                             <w:spacing w:before="14" w:after="0"/>
                             <w:ind w:start="20"/>
                             <w:rPr>
@@ -8105,7 +8302,7 @@
                 <w:txbxContent>
                   <w:p>
                     <w:pPr>
-                      <w:pStyle w:val="FrameContents"/>
+                      <w:pStyle w:val="FrameContentsuser"/>
                       <w:spacing w:before="14" w:after="0"/>
                       <w:ind w:start="20"/>
                       <w:rPr>
@@ -8178,7 +8375,7 @@
                       <w:txbxContent>
                         <w:p>
                           <w:pPr>
-                            <w:pStyle w:val="FrameContents"/>
+                            <w:pStyle w:val="FrameContentsuser"/>
                             <w:spacing w:before="14" w:after="0"/>
                             <w:ind w:start="20"/>
                             <w:rPr>
@@ -8327,7 +8524,7 @@
                 <w:txbxContent>
                   <w:p>
                     <w:pPr>
-                      <w:pStyle w:val="FrameContents"/>
+                      <w:pStyle w:val="FrameContentsuser"/>
                       <w:spacing w:before="14" w:after="0"/>
                       <w:ind w:start="20"/>
                       <w:rPr>
@@ -8505,7 +8702,7 @@
                       <w:txbxContent>
                         <w:p>
                           <w:pPr>
-                            <w:pStyle w:val="FrameContents"/>
+                            <w:pStyle w:val="FrameContentsuser"/>
                             <w:spacing w:before="14" w:after="0"/>
                             <w:ind w:start="20"/>
                             <w:rPr>
@@ -8541,7 +8738,7 @@
                 <w:txbxContent>
                   <w:p>
                     <w:pPr>
-                      <w:pStyle w:val="FrameContents"/>
+                      <w:pStyle w:val="FrameContentsuser"/>
                       <w:spacing w:before="14" w:after="0"/>
                       <w:ind w:start="20"/>
                       <w:rPr>
@@ -8639,7 +8836,7 @@
                       <w:txbxContent>
                         <w:p>
                           <w:pPr>
-                            <w:pStyle w:val="FrameContentsuser"/>
+                            <w:pStyle w:val="FrameContents"/>
                             <w:spacing w:before="11" w:after="0"/>
                             <w:rPr>
                               <w:rFonts w:ascii="Arial" w:hAnsi="Arial"/>
@@ -8677,7 +8874,7 @@
                 <w:txbxContent>
                   <w:p>
                     <w:pPr>
-                      <w:pStyle w:val="FrameContentsuser"/>
+                      <w:pStyle w:val="FrameContents"/>
                       <w:spacing w:before="11" w:after="0"/>
                       <w:rPr>
                         <w:rFonts w:ascii="Arial" w:hAnsi="Arial"/>
@@ -8763,7 +8960,7 @@
                       <w:txbxContent>
                         <w:p>
                           <w:pPr>
-                            <w:pStyle w:val="FrameContentsuser"/>
+                            <w:pStyle w:val="FrameContents"/>
                             <w:spacing w:before="11" w:after="0"/>
                             <w:rPr>
                               <w:rFonts w:ascii="Arial" w:hAnsi="Arial"/>
@@ -8801,7 +8998,7 @@
                 <w:txbxContent>
                   <w:p>
                     <w:pPr>
-                      <w:pStyle w:val="FrameContentsuser"/>
+                      <w:pStyle w:val="FrameContents"/>
                       <w:spacing w:before="11" w:after="0"/>
                       <w:rPr>
                         <w:rFonts w:ascii="Arial" w:hAnsi="Arial"/>
@@ -10370,15 +10567,15 @@
       <w:u w:val="single"/>
     </w:rPr>
   </w:style>
-  <w:style w:type="character" w:styleId="Bulletsuser" w:customStyle="1">
-    <w:name w:val="Bullets (user)"/>
+  <w:style w:type="character" w:styleId="Bullets" w:customStyle="1">
+    <w:name w:val="Bullets"/>
     <w:qFormat/>
     <w:rPr>
       <w:rFonts w:ascii="OpenSymbol" w:hAnsi="OpenSymbol" w:eastAsia="OpenSymbol" w:cs="OpenSymbol"/>
     </w:rPr>
   </w:style>
-  <w:style w:type="character" w:styleId="Bullets" w:customStyle="1">
-    <w:name w:val="Bullets"/>
+  <w:style w:type="character" w:styleId="Bulletsuser" w:customStyle="1">
+    <w:name w:val="Bullets (user)"/>
     <w:qFormat/>
     <w:rPr>
       <w:rFonts w:ascii="OpenSymbol" w:hAnsi="OpenSymbol" w:eastAsia="OpenSymbol" w:cs="OpenSymbol"/>
@@ -10553,8 +10750,8 @@
       <w:lang w:eastAsia="fr-FR"/>
     </w:rPr>
   </w:style>
-  <w:style w:type="paragraph" w:styleId="FrameContentsuser" w:customStyle="1">
-    <w:name w:val="Frame Contents (user)"/>
+  <w:style w:type="paragraph" w:styleId="FrameContents" w:customStyle="1">
+    <w:name w:val="Frame Contents"/>
     <w:basedOn w:val="Normal"/>
     <w:qFormat/>
     <w:pPr/>
@@ -10598,8 +10795,8 @@
       <w:bCs/>
     </w:rPr>
   </w:style>
-  <w:style w:type="paragraph" w:styleId="FrameContents" w:customStyle="1">
-    <w:name w:val="Frame Contents"/>
+  <w:style w:type="paragraph" w:styleId="FrameContentsuser" w:customStyle="1">
+    <w:name w:val="Frame Contents (user)"/>
     <w:basedOn w:val="Normal"/>
     <w:qFormat/>
     <w:pPr/>

</xml_diff>